<commit_message>
fixed mistakes in TR
</commit_message>
<xml_diff>
--- a/docs/Техническое задание GreenHub.docx
+++ b/docs/Техническое задание GreenHub.docx
@@ -257,7 +257,6 @@
         </w:rPr>
         <w:t>«</w:t>
       </w:r>
-      <w:proofErr w:type="spellStart"/>
       <w:r>
         <w:rPr>
           <w:color w:val="000000"/>
@@ -265,7 +264,6 @@
         </w:rPr>
         <w:t>GreenHub</w:t>
       </w:r>
-      <w:proofErr w:type="spellEnd"/>
       <w:r>
         <w:rPr>
           <w:color w:val="000000"/>
@@ -3000,23 +2998,7 @@
             <w:rFonts w:eastAsiaTheme="majorEastAsia"/>
             <w:noProof/>
           </w:rPr>
-          <w:t>Страница соз</w:t>
-        </w:r>
-        <w:r>
-          <w:rPr>
-            <w:rStyle w:val="af1"/>
-            <w:rFonts w:eastAsiaTheme="majorEastAsia"/>
-            <w:noProof/>
-          </w:rPr>
-          <w:t>д</w:t>
-        </w:r>
-        <w:r>
-          <w:rPr>
-            <w:rStyle w:val="af1"/>
-            <w:rFonts w:eastAsiaTheme="majorEastAsia"/>
-            <w:noProof/>
-          </w:rPr>
-          <w:t>ания поста</w:t>
+          <w:t>Страница создания поста</w:t>
         </w:r>
         <w:r>
           <w:rPr>
@@ -3274,23 +3256,7 @@
             <w:rFonts w:eastAsiaTheme="majorEastAsia"/>
             <w:noProof/>
           </w:rPr>
-          <w:t>Страница автор</w:t>
-        </w:r>
-        <w:r>
-          <w:rPr>
-            <w:rStyle w:val="af1"/>
-            <w:rFonts w:eastAsiaTheme="majorEastAsia"/>
-            <w:noProof/>
-          </w:rPr>
-          <w:t>и</w:t>
-        </w:r>
-        <w:r>
-          <w:rPr>
-            <w:rStyle w:val="af1"/>
-            <w:rFonts w:eastAsiaTheme="majorEastAsia"/>
-            <w:noProof/>
-          </w:rPr>
-          <w:t>зации</w:t>
+          <w:t>Страница авторизации</w:t>
         </w:r>
         <w:r>
           <w:rPr>
@@ -4298,7 +4264,6 @@
                 <w:lang w:val="ru-RU"/>
               </w:rPr>
             </w:pPr>
-            <w:proofErr w:type="spellStart"/>
             <w:r>
               <w:rPr>
                 <w:highlight w:val="white"/>
@@ -4306,7 +4271,6 @@
               </w:rPr>
               <w:t>Аватарка</w:t>
             </w:r>
-            <w:proofErr w:type="spellEnd"/>
           </w:p>
         </w:tc>
         <w:tc>
@@ -5110,14 +5074,12 @@
       <w:r>
         <w:t xml:space="preserve"> «</w:t>
       </w:r>
-      <w:proofErr w:type="spellStart"/>
       <w:r>
         <w:rPr>
           <w:lang w:val="en-US"/>
         </w:rPr>
         <w:t>GreenHub</w:t>
       </w:r>
-      <w:proofErr w:type="spellEnd"/>
       <w:r>
         <w:t>»</w:t>
       </w:r>
@@ -5138,14 +5100,12 @@
         </w:rPr>
         <w:t>«</w:t>
       </w:r>
-      <w:proofErr w:type="spellStart"/>
       <w:r>
         <w:rPr>
           <w:lang w:val="en-US"/>
         </w:rPr>
         <w:t>GreenHub</w:t>
       </w:r>
-      <w:proofErr w:type="spellEnd"/>
       <w:r>
         <w:rPr>
           <w:lang w:val="en-US"/>
@@ -5736,21 +5696,11 @@
         <w:t>GitHub</w:t>
       </w:r>
       <w:r>
-        <w:t xml:space="preserve">, текущие задачи проекта распределены в </w:t>
-      </w:r>
-      <w:proofErr w:type="spellStart"/>
-      <w:r>
-        <w:t>таск</w:t>
-      </w:r>
-      <w:proofErr w:type="spellEnd"/>
-      <w:r>
-        <w:t xml:space="preserve">-менеджере </w:t>
-      </w:r>
-      <w:proofErr w:type="spellStart"/>
+        <w:t xml:space="preserve">, текущие задачи проекта распределены в таск-менеджере </w:t>
+      </w:r>
       <w:r>
         <w:t>YouTrack</w:t>
       </w:r>
-      <w:proofErr w:type="spellEnd"/>
       <w:r>
         <w:t xml:space="preserve">, создан проект </w:t>
       </w:r>
@@ -5769,14 +5719,12 @@
       <w:r>
         <w:t xml:space="preserve"> заказчику предоставлены доступы к </w:t>
       </w:r>
-      <w:proofErr w:type="spellStart"/>
       <w:r>
         <w:rPr>
           <w:lang w:val="en-US"/>
         </w:rPr>
         <w:t>YouTrack</w:t>
       </w:r>
-      <w:proofErr w:type="spellEnd"/>
       <w:r>
         <w:t xml:space="preserve">, </w:t>
       </w:r>
@@ -6321,9 +6269,6 @@
     <w:p>
       <w:pPr>
         <w:pStyle w:val="41"/>
-        <w:rPr>
-          <w:lang w:val="en-US"/>
-        </w:rPr>
       </w:pPr>
       <w:r>
         <w:t xml:space="preserve">Мобильное приложение должно разрабатываться под диагональ экрана от </w:t>
@@ -6552,14 +6497,12 @@
         </w:rPr>
         <w:t xml:space="preserve"> </w:t>
       </w:r>
-      <w:proofErr w:type="spellStart"/>
       <w:r>
         <w:rPr>
           <w:lang w:val="en-US" w:eastAsia="ja-JP"/>
         </w:rPr>
         <w:t>png</w:t>
       </w:r>
-      <w:proofErr w:type="spellEnd"/>
       <w:r>
         <w:rPr>
           <w:lang w:eastAsia="ja-JP"/>
@@ -8514,15 +8457,7 @@
         <w:t xml:space="preserve">или </w:t>
       </w:r>
       <w:r>
-        <w:t xml:space="preserve">нажатием на </w:t>
-      </w:r>
-      <w:proofErr w:type="spellStart"/>
-      <w:r>
-        <w:t>аватарку</w:t>
-      </w:r>
-      <w:proofErr w:type="spellEnd"/>
-      <w:r>
-        <w:t xml:space="preserve"> пользователя</w:t>
+        <w:t>нажатием на аватарку пользователя</w:t>
       </w:r>
       <w:r>
         <w:t>.</w:t>
@@ -11020,7 +10955,13 @@
       </w:r>
       <w:bookmarkEnd w:id="55"/>
       <w:r>
-        <w:t xml:space="preserve"> – Карта пользовательских история для неавторизованного пользователя</w:t>
+        <w:t xml:space="preserve"> – Карта пользовательских истори</w:t>
+      </w:r>
+      <w:r>
+        <w:t>й</w:t>
+      </w:r>
+      <w:r>
+        <w:t xml:space="preserve"> для неавторизованного пользователя</w:t>
       </w:r>
     </w:p>
     <w:p>

</xml_diff>

<commit_message>
small fixes in TR
fixed some pictures
</commit_message>
<xml_diff>
--- a/docs/Техническое задание GreenHub.docx
+++ b/docs/Техническое задание GreenHub.docx
@@ -257,6 +257,7 @@
         </w:rPr>
         <w:t>«</w:t>
       </w:r>
+      <w:proofErr w:type="spellStart"/>
       <w:r>
         <w:rPr>
           <w:color w:val="000000"/>
@@ -264,6 +265,7 @@
         </w:rPr>
         <w:t>GreenHub</w:t>
       </w:r>
+      <w:proofErr w:type="spellEnd"/>
       <w:r>
         <w:rPr>
           <w:color w:val="000000"/>
@@ -457,7 +459,7 @@
       <w:pPr>
         <w:pStyle w:val="ad"/>
       </w:pPr>
-      <w:bookmarkStart w:id="1" w:name="_Toc161237235"/>
+      <w:bookmarkStart w:id="1" w:name="_Toc161260253"/>
       <w:r>
         <w:lastRenderedPageBreak/>
         <w:t>Содержание</w:t>
@@ -489,7 +491,7 @@
         </w:rPr>
         <w:fldChar w:fldCharType="separate"/>
       </w:r>
-      <w:hyperlink w:anchor="_Toc161237235" w:history="1">
+      <w:hyperlink w:anchor="_Toc161260253" w:history="1">
         <w:r>
           <w:rPr>
             <w:rStyle w:val="af1"/>
@@ -517,7 +519,7 @@
             <w:noProof/>
             <w:webHidden/>
           </w:rPr>
-          <w:instrText xml:space="preserve"> PAGEREF _Toc161237235 \h </w:instrText>
+          <w:instrText xml:space="preserve"> PAGEREF _Toc161260253 \h </w:instrText>
         </w:r>
         <w:r>
           <w:rPr>
@@ -558,7 +560,7 @@
           <w:szCs w:val="22"/>
         </w:rPr>
       </w:pPr>
-      <w:hyperlink w:anchor="_Toc161237236" w:history="1">
+      <w:hyperlink w:anchor="_Toc161260254" w:history="1">
         <w:r>
           <w:rPr>
             <w:rStyle w:val="af1"/>
@@ -603,7 +605,7 @@
             <w:noProof/>
             <w:webHidden/>
           </w:rPr>
-          <w:instrText xml:space="preserve"> PAGEREF _Toc161237236 \h </w:instrText>
+          <w:instrText xml:space="preserve"> PAGEREF _Toc161260254 \h </w:instrText>
         </w:r>
         <w:r>
           <w:rPr>
@@ -644,7 +646,7 @@
           <w:szCs w:val="22"/>
         </w:rPr>
       </w:pPr>
-      <w:hyperlink w:anchor="_Toc161237237" w:history="1">
+      <w:hyperlink w:anchor="_Toc161260255" w:history="1">
         <w:r>
           <w:rPr>
             <w:rStyle w:val="af1"/>
@@ -689,7 +691,7 @@
             <w:noProof/>
             <w:webHidden/>
           </w:rPr>
-          <w:instrText xml:space="preserve"> PAGEREF _Toc161237237 \h </w:instrText>
+          <w:instrText xml:space="preserve"> PAGEREF _Toc161260255 \h </w:instrText>
         </w:r>
         <w:r>
           <w:rPr>
@@ -730,7 +732,7 @@
           <w:szCs w:val="22"/>
         </w:rPr>
       </w:pPr>
-      <w:hyperlink w:anchor="_Toc161237238" w:history="1">
+      <w:hyperlink w:anchor="_Toc161260256" w:history="1">
         <w:r>
           <w:rPr>
             <w:rStyle w:val="af1"/>
@@ -775,7 +777,7 @@
             <w:noProof/>
             <w:webHidden/>
           </w:rPr>
-          <w:instrText xml:space="preserve"> PAGEREF _Toc161237238 \h </w:instrText>
+          <w:instrText xml:space="preserve"> PAGEREF _Toc161260256 \h </w:instrText>
         </w:r>
         <w:r>
           <w:rPr>
@@ -816,7 +818,7 @@
           <w:szCs w:val="22"/>
         </w:rPr>
       </w:pPr>
-      <w:hyperlink w:anchor="_Toc161237239" w:history="1">
+      <w:hyperlink w:anchor="_Toc161260257" w:history="1">
         <w:r>
           <w:rPr>
             <w:rStyle w:val="af1"/>
@@ -861,7 +863,7 @@
             <w:noProof/>
             <w:webHidden/>
           </w:rPr>
-          <w:instrText xml:space="preserve"> PAGEREF _Toc161237239 \h </w:instrText>
+          <w:instrText xml:space="preserve"> PAGEREF _Toc161260257 \h </w:instrText>
         </w:r>
         <w:r>
           <w:rPr>
@@ -902,7 +904,7 @@
           <w:szCs w:val="22"/>
         </w:rPr>
       </w:pPr>
-      <w:hyperlink w:anchor="_Toc161237240" w:history="1">
+      <w:hyperlink w:anchor="_Toc161260258" w:history="1">
         <w:r>
           <w:rPr>
             <w:rStyle w:val="af1"/>
@@ -947,7 +949,7 @@
             <w:noProof/>
             <w:webHidden/>
           </w:rPr>
-          <w:instrText xml:space="preserve"> PAGEREF _Toc161237240 \h </w:instrText>
+          <w:instrText xml:space="preserve"> PAGEREF _Toc161260258 \h </w:instrText>
         </w:r>
         <w:r>
           <w:rPr>
@@ -988,7 +990,7 @@
           <w:szCs w:val="22"/>
         </w:rPr>
       </w:pPr>
-      <w:hyperlink w:anchor="_Toc161237241" w:history="1">
+      <w:hyperlink w:anchor="_Toc161260259" w:history="1">
         <w:r>
           <w:rPr>
             <w:rStyle w:val="af1"/>
@@ -1033,7 +1035,7 @@
             <w:noProof/>
             <w:webHidden/>
           </w:rPr>
-          <w:instrText xml:space="preserve"> PAGEREF _Toc161237241 \h </w:instrText>
+          <w:instrText xml:space="preserve"> PAGEREF _Toc161260259 \h </w:instrText>
         </w:r>
         <w:r>
           <w:rPr>
@@ -1074,7 +1076,7 @@
           <w:szCs w:val="22"/>
         </w:rPr>
       </w:pPr>
-      <w:hyperlink w:anchor="_Toc161237242" w:history="1">
+      <w:hyperlink w:anchor="_Toc161260260" w:history="1">
         <w:r>
           <w:rPr>
             <w:rStyle w:val="af1"/>
@@ -1119,7 +1121,7 @@
             <w:noProof/>
             <w:webHidden/>
           </w:rPr>
-          <w:instrText xml:space="preserve"> PAGEREF _Toc161237242 \h </w:instrText>
+          <w:instrText xml:space="preserve"> PAGEREF _Toc161260260 \h </w:instrText>
         </w:r>
         <w:r>
           <w:rPr>
@@ -1160,7 +1162,7 @@
           <w:szCs w:val="22"/>
         </w:rPr>
       </w:pPr>
-      <w:hyperlink w:anchor="_Toc161237243" w:history="1">
+      <w:hyperlink w:anchor="_Toc161260261" w:history="1">
         <w:r>
           <w:rPr>
             <w:rStyle w:val="af1"/>
@@ -1205,7 +1207,7 @@
             <w:noProof/>
             <w:webHidden/>
           </w:rPr>
-          <w:instrText xml:space="preserve"> PAGEREF _Toc161237243 \h </w:instrText>
+          <w:instrText xml:space="preserve"> PAGEREF _Toc161260261 \h </w:instrText>
         </w:r>
         <w:r>
           <w:rPr>
@@ -1246,7 +1248,7 @@
           <w:szCs w:val="22"/>
         </w:rPr>
       </w:pPr>
-      <w:hyperlink w:anchor="_Toc161237244" w:history="1">
+      <w:hyperlink w:anchor="_Toc161260262" w:history="1">
         <w:r>
           <w:rPr>
             <w:rStyle w:val="af1"/>
@@ -1291,7 +1293,7 @@
             <w:noProof/>
             <w:webHidden/>
           </w:rPr>
-          <w:instrText xml:space="preserve"> PAGEREF _Toc161237244 \h </w:instrText>
+          <w:instrText xml:space="preserve"> PAGEREF _Toc161260262 \h </w:instrText>
         </w:r>
         <w:r>
           <w:rPr>
@@ -1332,7 +1334,7 @@
           <w:szCs w:val="22"/>
         </w:rPr>
       </w:pPr>
-      <w:hyperlink w:anchor="_Toc161237245" w:history="1">
+      <w:hyperlink w:anchor="_Toc161260263" w:history="1">
         <w:r>
           <w:rPr>
             <w:rStyle w:val="af1"/>
@@ -1377,7 +1379,7 @@
             <w:noProof/>
             <w:webHidden/>
           </w:rPr>
-          <w:instrText xml:space="preserve"> PAGEREF _Toc161237245 \h </w:instrText>
+          <w:instrText xml:space="preserve"> PAGEREF _Toc161260263 \h </w:instrText>
         </w:r>
         <w:r>
           <w:rPr>
@@ -1418,7 +1420,7 @@
           <w:szCs w:val="22"/>
         </w:rPr>
       </w:pPr>
-      <w:hyperlink w:anchor="_Toc161237246" w:history="1">
+      <w:hyperlink w:anchor="_Toc161260264" w:history="1">
         <w:r>
           <w:rPr>
             <w:rStyle w:val="af1"/>
@@ -1463,7 +1465,7 @@
             <w:noProof/>
             <w:webHidden/>
           </w:rPr>
-          <w:instrText xml:space="preserve"> PAGEREF _Toc161237246 \h </w:instrText>
+          <w:instrText xml:space="preserve"> PAGEREF _Toc161260264 \h </w:instrText>
         </w:r>
         <w:r>
           <w:rPr>
@@ -1504,7 +1506,7 @@
           <w:szCs w:val="22"/>
         </w:rPr>
       </w:pPr>
-      <w:hyperlink w:anchor="_Toc161237247" w:history="1">
+      <w:hyperlink w:anchor="_Toc161260265" w:history="1">
         <w:r>
           <w:rPr>
             <w:rStyle w:val="af1"/>
@@ -1549,7 +1551,7 @@
             <w:noProof/>
             <w:webHidden/>
           </w:rPr>
-          <w:instrText xml:space="preserve"> PAGEREF _Toc161237247 \h </w:instrText>
+          <w:instrText xml:space="preserve"> PAGEREF _Toc161260265 \h </w:instrText>
         </w:r>
         <w:r>
           <w:rPr>
@@ -1590,7 +1592,7 @@
           <w:szCs w:val="22"/>
         </w:rPr>
       </w:pPr>
-      <w:hyperlink w:anchor="_Toc161237248" w:history="1">
+      <w:hyperlink w:anchor="_Toc161260266" w:history="1">
         <w:r>
           <w:rPr>
             <w:rStyle w:val="af1"/>
@@ -1635,7 +1637,7 @@
             <w:noProof/>
             <w:webHidden/>
           </w:rPr>
-          <w:instrText xml:space="preserve"> PAGEREF _Toc161237248 \h </w:instrText>
+          <w:instrText xml:space="preserve"> PAGEREF _Toc161260266 \h </w:instrText>
         </w:r>
         <w:r>
           <w:rPr>
@@ -1676,7 +1678,7 @@
           <w:szCs w:val="22"/>
         </w:rPr>
       </w:pPr>
-      <w:hyperlink w:anchor="_Toc161237249" w:history="1">
+      <w:hyperlink w:anchor="_Toc161260267" w:history="1">
         <w:r>
           <w:rPr>
             <w:rStyle w:val="af1"/>
@@ -1721,7 +1723,7 @@
             <w:noProof/>
             <w:webHidden/>
           </w:rPr>
-          <w:instrText xml:space="preserve"> PAGEREF _Toc161237249 \h </w:instrText>
+          <w:instrText xml:space="preserve"> PAGEREF _Toc161260267 \h </w:instrText>
         </w:r>
         <w:r>
           <w:rPr>
@@ -1762,7 +1764,7 @@
           <w:szCs w:val="22"/>
         </w:rPr>
       </w:pPr>
-      <w:hyperlink w:anchor="_Toc161237250" w:history="1">
+      <w:hyperlink w:anchor="_Toc161260268" w:history="1">
         <w:r>
           <w:rPr>
             <w:rStyle w:val="af1"/>
@@ -1807,7 +1809,7 @@
             <w:noProof/>
             <w:webHidden/>
           </w:rPr>
-          <w:instrText xml:space="preserve"> PAGEREF _Toc161237250 \h </w:instrText>
+          <w:instrText xml:space="preserve"> PAGEREF _Toc161260268 \h </w:instrText>
         </w:r>
         <w:r>
           <w:rPr>
@@ -1848,7 +1850,7 @@
           <w:szCs w:val="22"/>
         </w:rPr>
       </w:pPr>
-      <w:hyperlink w:anchor="_Toc161237251" w:history="1">
+      <w:hyperlink w:anchor="_Toc161260269" w:history="1">
         <w:r>
           <w:rPr>
             <w:rStyle w:val="af1"/>
@@ -1893,7 +1895,7 @@
             <w:noProof/>
             <w:webHidden/>
           </w:rPr>
-          <w:instrText xml:space="preserve"> PAGEREF _Toc161237251 \h </w:instrText>
+          <w:instrText xml:space="preserve"> PAGEREF _Toc161260269 \h </w:instrText>
         </w:r>
         <w:r>
           <w:rPr>
@@ -1934,7 +1936,7 @@
           <w:szCs w:val="22"/>
         </w:rPr>
       </w:pPr>
-      <w:hyperlink w:anchor="_Toc161237252" w:history="1">
+      <w:hyperlink w:anchor="_Toc161260270" w:history="1">
         <w:r>
           <w:rPr>
             <w:rStyle w:val="af1"/>
@@ -1979,7 +1981,7 @@
             <w:noProof/>
             <w:webHidden/>
           </w:rPr>
-          <w:instrText xml:space="preserve"> PAGEREF _Toc161237252 \h </w:instrText>
+          <w:instrText xml:space="preserve"> PAGEREF _Toc161260270 \h </w:instrText>
         </w:r>
         <w:r>
           <w:rPr>
@@ -2020,7 +2022,7 @@
           <w:szCs w:val="22"/>
         </w:rPr>
       </w:pPr>
-      <w:hyperlink w:anchor="_Toc161237253" w:history="1">
+      <w:hyperlink w:anchor="_Toc161260271" w:history="1">
         <w:r>
           <w:rPr>
             <w:rStyle w:val="af1"/>
@@ -2065,7 +2067,7 @@
             <w:noProof/>
             <w:webHidden/>
           </w:rPr>
-          <w:instrText xml:space="preserve"> PAGEREF _Toc161237253 \h </w:instrText>
+          <w:instrText xml:space="preserve"> PAGEREF _Toc161260271 \h </w:instrText>
         </w:r>
         <w:r>
           <w:rPr>
@@ -2106,7 +2108,7 @@
           <w:szCs w:val="22"/>
         </w:rPr>
       </w:pPr>
-      <w:hyperlink w:anchor="_Toc161237254" w:history="1">
+      <w:hyperlink w:anchor="_Toc161260272" w:history="1">
         <w:r>
           <w:rPr>
             <w:rStyle w:val="af1"/>
@@ -2151,7 +2153,7 @@
             <w:noProof/>
             <w:webHidden/>
           </w:rPr>
-          <w:instrText xml:space="preserve"> PAGEREF _Toc161237254 \h </w:instrText>
+          <w:instrText xml:space="preserve"> PAGEREF _Toc161260272 \h </w:instrText>
         </w:r>
         <w:r>
           <w:rPr>
@@ -2192,7 +2194,7 @@
           <w:szCs w:val="22"/>
         </w:rPr>
       </w:pPr>
-      <w:hyperlink w:anchor="_Toc161237255" w:history="1">
+      <w:hyperlink w:anchor="_Toc161260273" w:history="1">
         <w:r>
           <w:rPr>
             <w:rStyle w:val="af1"/>
@@ -2237,7 +2239,7 @@
             <w:noProof/>
             <w:webHidden/>
           </w:rPr>
-          <w:instrText xml:space="preserve"> PAGEREF _Toc161237255 \h </w:instrText>
+          <w:instrText xml:space="preserve"> PAGEREF _Toc161260273 \h </w:instrText>
         </w:r>
         <w:r>
           <w:rPr>
@@ -2278,7 +2280,7 @@
           <w:szCs w:val="22"/>
         </w:rPr>
       </w:pPr>
-      <w:hyperlink w:anchor="_Toc161237256" w:history="1">
+      <w:hyperlink w:anchor="_Toc161260274" w:history="1">
         <w:r>
           <w:rPr>
             <w:rStyle w:val="af1"/>
@@ -2323,7 +2325,7 @@
             <w:noProof/>
             <w:webHidden/>
           </w:rPr>
-          <w:instrText xml:space="preserve"> PAGEREF _Toc161237256 \h </w:instrText>
+          <w:instrText xml:space="preserve"> PAGEREF _Toc161260274 \h </w:instrText>
         </w:r>
         <w:r>
           <w:rPr>
@@ -2364,7 +2366,7 @@
           <w:szCs w:val="22"/>
         </w:rPr>
       </w:pPr>
-      <w:hyperlink w:anchor="_Toc161237257" w:history="1">
+      <w:hyperlink w:anchor="_Toc161260275" w:history="1">
         <w:r>
           <w:rPr>
             <w:rStyle w:val="af1"/>
@@ -2409,7 +2411,7 @@
             <w:noProof/>
             <w:webHidden/>
           </w:rPr>
-          <w:instrText xml:space="preserve"> PAGEREF _Toc161237257 \h </w:instrText>
+          <w:instrText xml:space="preserve"> PAGEREF _Toc161260275 \h </w:instrText>
         </w:r>
         <w:r>
           <w:rPr>
@@ -2450,7 +2452,7 @@
           <w:szCs w:val="22"/>
         </w:rPr>
       </w:pPr>
-      <w:hyperlink w:anchor="_Toc161237258" w:history="1">
+      <w:hyperlink w:anchor="_Toc161260276" w:history="1">
         <w:r>
           <w:rPr>
             <w:rStyle w:val="af1"/>
@@ -2495,7 +2497,7 @@
             <w:noProof/>
             <w:webHidden/>
           </w:rPr>
-          <w:instrText xml:space="preserve"> PAGEREF _Toc161237258 \h </w:instrText>
+          <w:instrText xml:space="preserve"> PAGEREF _Toc161260276 \h </w:instrText>
         </w:r>
         <w:r>
           <w:rPr>
@@ -2536,7 +2538,7 @@
           <w:szCs w:val="22"/>
         </w:rPr>
       </w:pPr>
-      <w:hyperlink w:anchor="_Toc161237259" w:history="1">
+      <w:hyperlink w:anchor="_Toc161260277" w:history="1">
         <w:r>
           <w:rPr>
             <w:rStyle w:val="af1"/>
@@ -2581,7 +2583,7 @@
             <w:noProof/>
             <w:webHidden/>
           </w:rPr>
-          <w:instrText xml:space="preserve"> PAGEREF _Toc161237259 \h </w:instrText>
+          <w:instrText xml:space="preserve"> PAGEREF _Toc161260277 \h </w:instrText>
         </w:r>
         <w:r>
           <w:rPr>
@@ -2626,7 +2628,7 @@
           <w:szCs w:val="22"/>
         </w:rPr>
       </w:pPr>
-      <w:hyperlink w:anchor="_Toc161237260" w:history="1">
+      <w:hyperlink w:anchor="_Toc161260278" w:history="1">
         <w:r>
           <w:rPr>
             <w:rStyle w:val="af1"/>
@@ -2671,7 +2673,7 @@
             <w:noProof/>
             <w:webHidden/>
           </w:rPr>
-          <w:instrText xml:space="preserve"> PAGEREF _Toc161237260 \h </w:instrText>
+          <w:instrText xml:space="preserve"> PAGEREF _Toc161260278 \h </w:instrText>
         </w:r>
         <w:r>
           <w:rPr>
@@ -2712,7 +2714,7 @@
           <w:szCs w:val="22"/>
         </w:rPr>
       </w:pPr>
-      <w:hyperlink w:anchor="_Toc161237261" w:history="1">
+      <w:hyperlink w:anchor="_Toc161260279" w:history="1">
         <w:r>
           <w:rPr>
             <w:rStyle w:val="af1"/>
@@ -2757,7 +2759,7 @@
             <w:noProof/>
             <w:webHidden/>
           </w:rPr>
-          <w:instrText xml:space="preserve"> PAGEREF _Toc161237261 \h </w:instrText>
+          <w:instrText xml:space="preserve"> PAGEREF _Toc161260279 \h </w:instrText>
         </w:r>
         <w:r>
           <w:rPr>
@@ -2798,7 +2800,7 @@
           <w:szCs w:val="22"/>
         </w:rPr>
       </w:pPr>
-      <w:hyperlink w:anchor="_Toc161237262" w:history="1">
+      <w:hyperlink w:anchor="_Toc161260280" w:history="1">
         <w:r>
           <w:rPr>
             <w:rStyle w:val="af1"/>
@@ -2843,7 +2845,7 @@
             <w:noProof/>
             <w:webHidden/>
           </w:rPr>
-          <w:instrText xml:space="preserve"> PAGEREF _Toc161237262 \h </w:instrText>
+          <w:instrText xml:space="preserve"> PAGEREF _Toc161260280 \h </w:instrText>
         </w:r>
         <w:r>
           <w:rPr>
@@ -2888,7 +2890,7 @@
           <w:szCs w:val="22"/>
         </w:rPr>
       </w:pPr>
-      <w:hyperlink w:anchor="_Toc161237263" w:history="1">
+      <w:hyperlink w:anchor="_Toc161260281" w:history="1">
         <w:r>
           <w:rPr>
             <w:rStyle w:val="af1"/>
@@ -2933,7 +2935,7 @@
             <w:noProof/>
             <w:webHidden/>
           </w:rPr>
-          <w:instrText xml:space="preserve"> PAGEREF _Toc161237263 \h </w:instrText>
+          <w:instrText xml:space="preserve"> PAGEREF _Toc161260281 \h </w:instrText>
         </w:r>
         <w:r>
           <w:rPr>
@@ -2974,7 +2976,7 @@
           <w:szCs w:val="22"/>
         </w:rPr>
       </w:pPr>
-      <w:hyperlink w:anchor="_Toc161237264" w:history="1">
+      <w:hyperlink w:anchor="_Toc161260282" w:history="1">
         <w:r>
           <w:rPr>
             <w:rStyle w:val="af1"/>
@@ -3019,7 +3021,7 @@
             <w:noProof/>
             <w:webHidden/>
           </w:rPr>
-          <w:instrText xml:space="preserve"> PAGEREF _Toc161237264 \h </w:instrText>
+          <w:instrText xml:space="preserve"> PAGEREF _Toc161260282 \h </w:instrText>
         </w:r>
         <w:r>
           <w:rPr>
@@ -3060,7 +3062,7 @@
           <w:szCs w:val="22"/>
         </w:rPr>
       </w:pPr>
-      <w:hyperlink w:anchor="_Toc161237265" w:history="1">
+      <w:hyperlink w:anchor="_Toc161260283" w:history="1">
         <w:r>
           <w:rPr>
             <w:rStyle w:val="af1"/>
@@ -3105,7 +3107,7 @@
             <w:noProof/>
             <w:webHidden/>
           </w:rPr>
-          <w:instrText xml:space="preserve"> PAGEREF _Toc161237265 \h </w:instrText>
+          <w:instrText xml:space="preserve"> PAGEREF _Toc161260283 \h </w:instrText>
         </w:r>
         <w:r>
           <w:rPr>
@@ -3146,7 +3148,7 @@
           <w:szCs w:val="22"/>
         </w:rPr>
       </w:pPr>
-      <w:hyperlink w:anchor="_Toc161237266" w:history="1">
+      <w:hyperlink w:anchor="_Toc161260284" w:history="1">
         <w:r>
           <w:rPr>
             <w:rStyle w:val="af1"/>
@@ -3191,7 +3193,7 @@
             <w:noProof/>
             <w:webHidden/>
           </w:rPr>
-          <w:instrText xml:space="preserve"> PAGEREF _Toc161237266 \h </w:instrText>
+          <w:instrText xml:space="preserve"> PAGEREF _Toc161260284 \h </w:instrText>
         </w:r>
         <w:r>
           <w:rPr>
@@ -3232,7 +3234,7 @@
           <w:szCs w:val="22"/>
         </w:rPr>
       </w:pPr>
-      <w:hyperlink w:anchor="_Toc161237267" w:history="1">
+      <w:hyperlink w:anchor="_Toc161260285" w:history="1">
         <w:r>
           <w:rPr>
             <w:rStyle w:val="af1"/>
@@ -3256,7 +3258,23 @@
             <w:rFonts w:eastAsiaTheme="majorEastAsia"/>
             <w:noProof/>
           </w:rPr>
-          <w:t>Страница авторизации</w:t>
+          <w:t>Страница автори</w:t>
+        </w:r>
+        <w:r>
+          <w:rPr>
+            <w:rStyle w:val="af1"/>
+            <w:rFonts w:eastAsiaTheme="majorEastAsia"/>
+            <w:noProof/>
+          </w:rPr>
+          <w:t>з</w:t>
+        </w:r>
+        <w:r>
+          <w:rPr>
+            <w:rStyle w:val="af1"/>
+            <w:rFonts w:eastAsiaTheme="majorEastAsia"/>
+            <w:noProof/>
+          </w:rPr>
+          <w:t>ации</w:t>
         </w:r>
         <w:r>
           <w:rPr>
@@ -3277,7 +3295,7 @@
             <w:noProof/>
             <w:webHidden/>
           </w:rPr>
-          <w:instrText xml:space="preserve"> PAGEREF _Toc161237267 \h </w:instrText>
+          <w:instrText xml:space="preserve"> PAGEREF _Toc161260285 \h </w:instrText>
         </w:r>
         <w:r>
           <w:rPr>
@@ -3318,7 +3336,7 @@
           <w:szCs w:val="22"/>
         </w:rPr>
       </w:pPr>
-      <w:hyperlink w:anchor="_Toc161237268" w:history="1">
+      <w:hyperlink w:anchor="_Toc161260286" w:history="1">
         <w:r>
           <w:rPr>
             <w:rStyle w:val="af1"/>
@@ -3363,7 +3381,7 @@
             <w:noProof/>
             <w:webHidden/>
           </w:rPr>
-          <w:instrText xml:space="preserve"> PAGEREF _Toc161237268 \h </w:instrText>
+          <w:instrText xml:space="preserve"> PAGEREF _Toc161260286 \h </w:instrText>
         </w:r>
         <w:r>
           <w:rPr>
@@ -3404,7 +3422,7 @@
           <w:szCs w:val="22"/>
         </w:rPr>
       </w:pPr>
-      <w:hyperlink w:anchor="_Toc161237269" w:history="1">
+      <w:hyperlink w:anchor="_Toc161260287" w:history="1">
         <w:r>
           <w:rPr>
             <w:rStyle w:val="af1"/>
@@ -3449,7 +3467,7 @@
             <w:noProof/>
             <w:webHidden/>
           </w:rPr>
-          <w:instrText xml:space="preserve"> PAGEREF _Toc161237269 \h </w:instrText>
+          <w:instrText xml:space="preserve"> PAGEREF _Toc161260287 \h </w:instrText>
         </w:r>
         <w:r>
           <w:rPr>
@@ -3490,7 +3508,7 @@
           <w:szCs w:val="22"/>
         </w:rPr>
       </w:pPr>
-      <w:hyperlink w:anchor="_Toc161237270" w:history="1">
+      <w:hyperlink w:anchor="_Toc161260288" w:history="1">
         <w:r>
           <w:rPr>
             <w:rStyle w:val="af1"/>
@@ -3535,7 +3553,7 @@
             <w:noProof/>
             <w:webHidden/>
           </w:rPr>
-          <w:instrText xml:space="preserve"> PAGEREF _Toc161237270 \h </w:instrText>
+          <w:instrText xml:space="preserve"> PAGEREF _Toc161260288 \h </w:instrText>
         </w:r>
         <w:r>
           <w:rPr>
@@ -3576,7 +3594,7 @@
           <w:szCs w:val="22"/>
         </w:rPr>
       </w:pPr>
-      <w:hyperlink w:anchor="_Toc161237271" w:history="1">
+      <w:hyperlink w:anchor="_Toc161260289" w:history="1">
         <w:r>
           <w:rPr>
             <w:rStyle w:val="af1"/>
@@ -3621,7 +3639,7 @@
             <w:noProof/>
             <w:webHidden/>
           </w:rPr>
-          <w:instrText xml:space="preserve"> PAGEREF _Toc161237271 \h </w:instrText>
+          <w:instrText xml:space="preserve"> PAGEREF _Toc161260289 \h </w:instrText>
         </w:r>
         <w:r>
           <w:rPr>
@@ -3662,7 +3680,7 @@
           <w:szCs w:val="22"/>
         </w:rPr>
       </w:pPr>
-      <w:hyperlink w:anchor="_Toc161237272" w:history="1">
+      <w:hyperlink w:anchor="_Toc161260290" w:history="1">
         <w:r>
           <w:rPr>
             <w:rStyle w:val="af1"/>
@@ -3707,7 +3725,7 @@
             <w:noProof/>
             <w:webHidden/>
           </w:rPr>
-          <w:instrText xml:space="preserve"> PAGEREF _Toc161237272 \h </w:instrText>
+          <w:instrText xml:space="preserve"> PAGEREF _Toc161260290 \h </w:instrText>
         </w:r>
         <w:r>
           <w:rPr>
@@ -3748,7 +3766,7 @@
           <w:szCs w:val="22"/>
         </w:rPr>
       </w:pPr>
-      <w:hyperlink w:anchor="_Toc161237273" w:history="1">
+      <w:hyperlink w:anchor="_Toc161260291" w:history="1">
         <w:r>
           <w:rPr>
             <w:rStyle w:val="af1"/>
@@ -3793,7 +3811,7 @@
             <w:noProof/>
             <w:webHidden/>
           </w:rPr>
-          <w:instrText xml:space="preserve"> PAGEREF _Toc161237273 \h </w:instrText>
+          <w:instrText xml:space="preserve"> PAGEREF _Toc161260291 \h </w:instrText>
         </w:r>
         <w:r>
           <w:rPr>
@@ -3834,7 +3852,7 @@
           <w:szCs w:val="22"/>
         </w:rPr>
       </w:pPr>
-      <w:hyperlink w:anchor="_Toc161237274" w:history="1">
+      <w:hyperlink w:anchor="_Toc161260292" w:history="1">
         <w:r>
           <w:rPr>
             <w:rStyle w:val="af1"/>
@@ -3862,7 +3880,7 @@
             <w:noProof/>
             <w:webHidden/>
           </w:rPr>
-          <w:instrText xml:space="preserve"> PAGEREF _Toc161237274 \h </w:instrText>
+          <w:instrText xml:space="preserve"> PAGEREF _Toc161260292 \h </w:instrText>
         </w:r>
         <w:r>
           <w:rPr>
@@ -3919,7 +3937,7 @@
           <w:numId w:val="1"/>
         </w:numPr>
       </w:pPr>
-      <w:bookmarkStart w:id="2" w:name="_Toc161237236"/>
+      <w:bookmarkStart w:id="2" w:name="_Toc161260254"/>
       <w:r>
         <w:lastRenderedPageBreak/>
         <w:t>Термины, используемые в техническом задании</w:t>
@@ -4264,6 +4282,7 @@
                 <w:lang w:val="ru-RU"/>
               </w:rPr>
             </w:pPr>
+            <w:proofErr w:type="spellStart"/>
             <w:r>
               <w:rPr>
                 <w:highlight w:val="white"/>
@@ -4271,6 +4290,7 @@
               </w:rPr>
               <w:t>Аватарка</w:t>
             </w:r>
+            <w:proofErr w:type="spellEnd"/>
           </w:p>
         </w:tc>
         <w:tc>
@@ -5035,7 +5055,7 @@
         <w:lastRenderedPageBreak/>
         <w:t xml:space="preserve"> </w:t>
       </w:r>
-      <w:bookmarkStart w:id="3" w:name="_Toc161237237"/>
+      <w:bookmarkStart w:id="3" w:name="_Toc161260255"/>
       <w:r>
         <w:t>Общие сведения</w:t>
       </w:r>
@@ -5052,7 +5072,7 @@
           <w:lang w:val="ru-RU"/>
         </w:rPr>
       </w:pPr>
-      <w:bookmarkStart w:id="4" w:name="_Toc161237238"/>
+      <w:bookmarkStart w:id="4" w:name="_Toc161260256"/>
       <w:r>
         <w:rPr>
           <w:lang w:val="ru-RU"/>
@@ -5074,12 +5094,14 @@
       <w:r>
         <w:t xml:space="preserve"> «</w:t>
       </w:r>
+      <w:proofErr w:type="spellStart"/>
       <w:r>
         <w:rPr>
           <w:lang w:val="en-US"/>
         </w:rPr>
         <w:t>GreenHub</w:t>
       </w:r>
+      <w:proofErr w:type="spellEnd"/>
       <w:r>
         <w:t>»</w:t>
       </w:r>
@@ -5100,12 +5122,14 @@
         </w:rPr>
         <w:t>«</w:t>
       </w:r>
+      <w:proofErr w:type="spellStart"/>
       <w:r>
         <w:rPr>
           <w:lang w:val="en-US"/>
         </w:rPr>
         <w:t>GreenHub</w:t>
       </w:r>
+      <w:proofErr w:type="spellEnd"/>
       <w:r>
         <w:rPr>
           <w:lang w:val="en-US"/>
@@ -5130,7 +5154,7 @@
           <w:lang w:val="ru-RU"/>
         </w:rPr>
       </w:pPr>
-      <w:bookmarkStart w:id="5" w:name="_Toc161237239"/>
+      <w:bookmarkStart w:id="5" w:name="_Toc161260257"/>
       <w:r>
         <w:rPr>
           <w:lang w:val="ru-RU"/>
@@ -5219,7 +5243,7 @@
           <w:lang w:val="ru-RU"/>
         </w:rPr>
       </w:pPr>
-      <w:bookmarkStart w:id="6" w:name="_Toc161237240"/>
+      <w:bookmarkStart w:id="6" w:name="_Toc161260258"/>
       <w:r>
         <w:rPr>
           <w:lang w:val="ru-RU"/>
@@ -5323,7 +5347,7 @@
           <w:lang w:val="ru-RU"/>
         </w:rPr>
       </w:pPr>
-      <w:bookmarkStart w:id="7" w:name="_Toc161237241"/>
+      <w:bookmarkStart w:id="7" w:name="_Toc161260259"/>
       <w:r>
         <w:rPr>
           <w:lang w:val="ru-RU"/>
@@ -5384,7 +5408,7 @@
           <w:lang w:val="ru-RU"/>
         </w:rPr>
       </w:pPr>
-      <w:bookmarkStart w:id="8" w:name="_Toc161237242"/>
+      <w:bookmarkStart w:id="8" w:name="_Toc161260260"/>
       <w:r>
         <w:rPr>
           <w:lang w:val="ru-RU"/>
@@ -5651,7 +5675,7 @@
           <w:lang w:val="ru-RU"/>
         </w:rPr>
       </w:pPr>
-      <w:bookmarkStart w:id="9" w:name="_Toc161237243"/>
+      <w:bookmarkStart w:id="9" w:name="_Toc161260261"/>
       <w:r>
         <w:rPr>
           <w:lang w:val="ru-RU"/>
@@ -5696,11 +5720,21 @@
         <w:t>GitHub</w:t>
       </w:r>
       <w:r>
-        <w:t xml:space="preserve">, текущие задачи проекта распределены в таск-менеджере </w:t>
-      </w:r>
+        <w:t xml:space="preserve">, текущие задачи проекта распределены в </w:t>
+      </w:r>
+      <w:proofErr w:type="spellStart"/>
+      <w:r>
+        <w:t>таск</w:t>
+      </w:r>
+      <w:proofErr w:type="spellEnd"/>
+      <w:r>
+        <w:t xml:space="preserve">-менеджере </w:t>
+      </w:r>
+      <w:proofErr w:type="spellStart"/>
       <w:r>
         <w:t>YouTrack</w:t>
       </w:r>
+      <w:proofErr w:type="spellEnd"/>
       <w:r>
         <w:t xml:space="preserve">, создан проект </w:t>
       </w:r>
@@ -5719,12 +5753,14 @@
       <w:r>
         <w:t xml:space="preserve"> заказчику предоставлены доступы к </w:t>
       </w:r>
+      <w:proofErr w:type="spellStart"/>
       <w:r>
         <w:rPr>
           <w:lang w:val="en-US"/>
         </w:rPr>
         <w:t>YouTrack</w:t>
       </w:r>
+      <w:proofErr w:type="spellEnd"/>
       <w:r>
         <w:t xml:space="preserve">, </w:t>
       </w:r>
@@ -5790,7 +5826,7 @@
           <w:numId w:val="1"/>
         </w:numPr>
       </w:pPr>
-      <w:bookmarkStart w:id="10" w:name="_Toc161237244"/>
+      <w:bookmarkStart w:id="10" w:name="_Toc161260262"/>
       <w:r>
         <w:lastRenderedPageBreak/>
         <w:t>Назначение и цели создания приложения</w:t>
@@ -5808,7 +5844,7 @@
           <w:lang w:val="ru-RU"/>
         </w:rPr>
       </w:pPr>
-      <w:bookmarkStart w:id="11" w:name="_Toc161237245"/>
+      <w:bookmarkStart w:id="11" w:name="_Toc161260263"/>
       <w:r>
         <w:rPr>
           <w:lang w:val="ru-RU"/>
@@ -5919,7 +5955,7 @@
           <w:lang w:val="ru-RU"/>
         </w:rPr>
       </w:pPr>
-      <w:bookmarkStart w:id="12" w:name="_Toc161237246"/>
+      <w:bookmarkStart w:id="12" w:name="_Toc161260264"/>
       <w:r>
         <w:rPr>
           <w:lang w:val="ru-RU"/>
@@ -5995,7 +6031,7 @@
           <w:numId w:val="1"/>
         </w:numPr>
       </w:pPr>
-      <w:bookmarkStart w:id="13" w:name="_Toc161237247"/>
+      <w:bookmarkStart w:id="13" w:name="_Toc161260265"/>
       <w:r>
         <w:lastRenderedPageBreak/>
         <w:t>Требования к приложению и программному обеспечению</w:t>
@@ -6013,7 +6049,7 @@
           <w:lang w:val="ru-RU"/>
         </w:rPr>
       </w:pPr>
-      <w:bookmarkStart w:id="14" w:name="_Toc161237248"/>
+      <w:bookmarkStart w:id="14" w:name="_Toc161260266"/>
       <w:r>
         <w:rPr>
           <w:lang w:val="ru-RU"/>
@@ -6185,7 +6221,7 @@
           <w:lang w:val="ru-RU"/>
         </w:rPr>
       </w:pPr>
-      <w:bookmarkStart w:id="15" w:name="_Toc161237249"/>
+      <w:bookmarkStart w:id="15" w:name="_Toc161260267"/>
       <w:r>
         <w:rPr>
           <w:lang w:val="ru-RU"/>
@@ -6291,7 +6327,7 @@
           <w:lang w:val="ru-RU"/>
         </w:rPr>
       </w:pPr>
-      <w:bookmarkStart w:id="16" w:name="_Toc161237250"/>
+      <w:bookmarkStart w:id="16" w:name="_Toc161260268"/>
       <w:r>
         <w:rPr>
           <w:lang w:val="ru-RU"/>
@@ -6361,7 +6397,7 @@
           <w:lang w:val="ru-RU"/>
         </w:rPr>
       </w:pPr>
-      <w:bookmarkStart w:id="17" w:name="_Toc161237251"/>
+      <w:bookmarkStart w:id="17" w:name="_Toc161260269"/>
       <w:r>
         <w:rPr>
           <w:lang w:val="ru-RU"/>
@@ -6497,12 +6533,14 @@
         </w:rPr>
         <w:t xml:space="preserve"> </w:t>
       </w:r>
+      <w:proofErr w:type="spellStart"/>
       <w:r>
         <w:rPr>
           <w:lang w:val="en-US" w:eastAsia="ja-JP"/>
         </w:rPr>
         <w:t>png</w:t>
       </w:r>
+      <w:proofErr w:type="spellEnd"/>
       <w:r>
         <w:rPr>
           <w:lang w:eastAsia="ja-JP"/>
@@ -6556,7 +6594,7 @@
           <w:numId w:val="1"/>
         </w:numPr>
       </w:pPr>
-      <w:bookmarkStart w:id="18" w:name="_Toc161237252"/>
+      <w:bookmarkStart w:id="18" w:name="_Toc161260270"/>
       <w:r>
         <w:lastRenderedPageBreak/>
         <w:t>Структура приложения</w:t>
@@ -6830,7 +6868,7 @@
           <w:numId w:val="1"/>
         </w:numPr>
       </w:pPr>
-      <w:bookmarkStart w:id="22" w:name="_Toc161237253"/>
+      <w:bookmarkStart w:id="22" w:name="_Toc161260271"/>
       <w:r>
         <w:lastRenderedPageBreak/>
         <w:t>Языковые версии приложения</w:t>
@@ -6874,7 +6912,7 @@
           <w:numId w:val="1"/>
         </w:numPr>
       </w:pPr>
-      <w:bookmarkStart w:id="23" w:name="_Toc161237254"/>
+      <w:bookmarkStart w:id="23" w:name="_Toc161260272"/>
       <w:r>
         <w:lastRenderedPageBreak/>
         <w:t>Ролевая модель</w:t>
@@ -6947,7 +6985,7 @@
           <w:numId w:val="1"/>
         </w:numPr>
       </w:pPr>
-      <w:bookmarkStart w:id="24" w:name="_Toc161237255"/>
+      <w:bookmarkStart w:id="24" w:name="_Toc161260273"/>
       <w:r>
         <w:lastRenderedPageBreak/>
         <w:t>Дизайн приложения</w:t>
@@ -7097,7 +7135,7 @@
           <w:numId w:val="1"/>
         </w:numPr>
       </w:pPr>
-      <w:bookmarkStart w:id="25" w:name="_Toc161237256"/>
+      <w:bookmarkStart w:id="25" w:name="_Toc161260274"/>
       <w:r>
         <w:lastRenderedPageBreak/>
         <w:t>Навигация по приложению</w:t>
@@ -7396,7 +7434,7 @@
           <w:numId w:val="1"/>
         </w:numPr>
       </w:pPr>
-      <w:bookmarkStart w:id="28" w:name="_Toc161237257"/>
+      <w:bookmarkStart w:id="28" w:name="_Toc161260275"/>
       <w:r>
         <w:lastRenderedPageBreak/>
         <w:t>Описание страниц приложения</w:t>
@@ -7411,7 +7449,7 @@
           <w:numId w:val="1"/>
         </w:numPr>
       </w:pPr>
-      <w:bookmarkStart w:id="29" w:name="_Toc161237258"/>
+      <w:bookmarkStart w:id="29" w:name="_Toc161260276"/>
       <w:r>
         <w:rPr>
           <w:lang w:val="ru-RU"/>
@@ -7602,7 +7640,7 @@
           <w:numId w:val="1"/>
         </w:numPr>
       </w:pPr>
-      <w:bookmarkStart w:id="31" w:name="_Toc161237259"/>
+      <w:bookmarkStart w:id="31" w:name="_Toc161260277"/>
       <w:r>
         <w:rPr>
           <w:lang w:val="ru-RU"/>
@@ -7919,7 +7957,7 @@
           <w:lang w:val="ru-RU"/>
         </w:rPr>
       </w:pPr>
-      <w:bookmarkStart w:id="34" w:name="_Toc161237260"/>
+      <w:bookmarkStart w:id="34" w:name="_Toc161260278"/>
       <w:r>
         <w:rPr>
           <w:lang w:val="ru-RU"/>
@@ -8144,7 +8182,7 @@
           <w:lang w:val="ru-RU"/>
         </w:rPr>
       </w:pPr>
-      <w:bookmarkStart w:id="36" w:name="_Toc161237261"/>
+      <w:bookmarkStart w:id="36" w:name="_Toc161260279"/>
       <w:r>
         <w:rPr>
           <w:lang w:val="ru-RU"/>
@@ -8412,7 +8450,7 @@
           <w:lang w:val="ru-RU"/>
         </w:rPr>
       </w:pPr>
-      <w:bookmarkStart w:id="38" w:name="_Toc161237262"/>
+      <w:bookmarkStart w:id="38" w:name="_Toc161260280"/>
       <w:r>
         <w:rPr>
           <w:lang w:val="ru-RU"/>
@@ -8457,7 +8495,15 @@
         <w:t xml:space="preserve">или </w:t>
       </w:r>
       <w:r>
-        <w:t>нажатием на аватарку пользователя</w:t>
+        <w:t xml:space="preserve">нажатием на </w:t>
+      </w:r>
+      <w:proofErr w:type="spellStart"/>
+      <w:r>
+        <w:t>аватарку</w:t>
+      </w:r>
+      <w:proofErr w:type="spellEnd"/>
+      <w:r>
+        <w:t xml:space="preserve"> пользователя</w:t>
       </w:r>
       <w:r>
         <w:t>.</w:t>
@@ -8699,7 +8745,7 @@
           <w:lang w:val="ru-RU"/>
         </w:rPr>
       </w:pPr>
-      <w:bookmarkStart w:id="40" w:name="_Toc161237263"/>
+      <w:bookmarkStart w:id="40" w:name="_Toc161260281"/>
       <w:r>
         <w:rPr>
           <w:lang w:val="ru-RU"/>
@@ -8992,7 +9038,7 @@
           <w:lang w:val="ru-RU"/>
         </w:rPr>
       </w:pPr>
-      <w:bookmarkStart w:id="42" w:name="_Toc161237264"/>
+      <w:bookmarkStart w:id="42" w:name="_Toc161260282"/>
       <w:r>
         <w:rPr>
           <w:lang w:val="ru-RU"/>
@@ -9288,7 +9334,7 @@
           <w:lang w:val="ru-RU"/>
         </w:rPr>
       </w:pPr>
-      <w:bookmarkStart w:id="44" w:name="_Toc161237265"/>
+      <w:bookmarkStart w:id="44" w:name="_Toc161260283"/>
       <w:r>
         <w:rPr>
           <w:lang w:val="ru-RU"/>
@@ -9584,7 +9630,7 @@
           <w:lang w:val="ru-RU"/>
         </w:rPr>
       </w:pPr>
-      <w:bookmarkStart w:id="46" w:name="_Toc161237266"/>
+      <w:bookmarkStart w:id="46" w:name="_Toc161260284"/>
       <w:r>
         <w:rPr>
           <w:lang w:val="ru-RU"/>
@@ -9819,7 +9865,7 @@
           <w:lang w:val="ru-RU"/>
         </w:rPr>
       </w:pPr>
-      <w:bookmarkStart w:id="48" w:name="_Toc161237267"/>
+      <w:bookmarkStart w:id="48" w:name="_Toc161260285"/>
       <w:r>
         <w:rPr>
           <w:lang w:val="ru-RU"/>
@@ -10000,19 +10046,13 @@
       <w:pPr>
         <w:ind w:firstLine="0"/>
         <w:jc w:val="center"/>
-        <w:rPr>
-          <w:lang w:val="en-US"/>
-        </w:rPr>
-      </w:pPr>
-      <w:r>
-        <w:rPr>
-          <w:noProof/>
-        </w:rPr>
+      </w:pPr>
+      <w:r>
         <w:drawing>
-          <wp:inline distT="0" distB="0" distL="0" distR="0" wp14:anchorId="6A405557" wp14:editId="027883A9">
-            <wp:extent cx="4922699" cy="2551457"/>
-            <wp:effectExtent l="0" t="0" r="0" b="1270"/>
-            <wp:docPr id="34" name="Рисунок 34"/>
+          <wp:inline distT="0" distB="0" distL="0" distR="0" wp14:anchorId="14CAC177" wp14:editId="39BD04B2">
+            <wp:extent cx="2569780" cy="3762235"/>
+            <wp:effectExtent l="0" t="0" r="2540" b="0"/>
+            <wp:docPr id="10" name="Рисунок 10"/>
             <wp:cNvGraphicFramePr>
               <a:graphicFrameLocks xmlns:a="http://schemas.openxmlformats.org/drawingml/2006/main" noChangeAspect="1"/>
             </wp:cNvGraphicFramePr>
@@ -10020,35 +10060,23 @@
               <a:graphicData uri="http://schemas.openxmlformats.org/drawingml/2006/picture">
                 <pic:pic xmlns:pic="http://schemas.openxmlformats.org/drawingml/2006/picture">
                   <pic:nvPicPr>
-                    <pic:cNvPr id="34" name="Рисунок 34"/>
-                    <pic:cNvPicPr>
-                      <a:picLocks noChangeAspect="1" noChangeArrowheads="1"/>
-                    </pic:cNvPicPr>
+                    <pic:cNvPr id="1" name=""/>
+                    <pic:cNvPicPr/>
                   </pic:nvPicPr>
                   <pic:blipFill>
-                    <a:blip r:embed="rId19">
-                      <a:extLst>
-                        <a:ext uri="{28A0092B-C50C-407E-A947-70E740481C1C}">
-                          <a14:useLocalDpi xmlns:a14="http://schemas.microsoft.com/office/drawing/2010/main" val="0"/>
-                        </a:ext>
-                      </a:extLst>
-                    </a:blip>
+                    <a:blip r:embed="rId19"/>
                     <a:stretch>
                       <a:fillRect/>
                     </a:stretch>
                   </pic:blipFill>
-                  <pic:spPr bwMode="auto">
+                  <pic:spPr>
                     <a:xfrm>
                       <a:off x="0" y="0"/>
-                      <a:ext cx="4922699" cy="2551457"/>
+                      <a:ext cx="2591200" cy="3793594"/>
                     </a:xfrm>
                     <a:prstGeom prst="rect">
                       <a:avLst/>
                     </a:prstGeom>
-                    <a:noFill/>
-                    <a:ln>
-                      <a:noFill/>
-                    </a:ln>
                   </pic:spPr>
                 </pic:pic>
               </a:graphicData>
@@ -10113,7 +10141,7 @@
           <w:lang w:val="ru-RU"/>
         </w:rPr>
       </w:pPr>
-      <w:bookmarkStart w:id="50" w:name="_Toc161237268"/>
+      <w:bookmarkStart w:id="50" w:name="_Toc161260286"/>
       <w:r>
         <w:rPr>
           <w:lang w:val="ru-RU"/>
@@ -10156,6 +10184,7 @@
     </w:p>
     <w:p>
       <w:r>
+        <w:lastRenderedPageBreak/>
         <w:t>С</w:t>
       </w:r>
       <w:r>
@@ -10242,7 +10271,6 @@
         <w:pStyle w:val="a"/>
       </w:pPr>
       <w:r>
-        <w:lastRenderedPageBreak/>
         <w:t>п</w:t>
       </w:r>
       <w:r>
@@ -10331,13 +10359,13 @@
       </w:pPr>
       <w:r>
         <w:rPr>
-          <w:noProof/>
+          <w:lang w:val="en-US"/>
         </w:rPr>
         <w:drawing>
-          <wp:inline distT="0" distB="0" distL="0" distR="0" wp14:anchorId="05F2028B" wp14:editId="69A69AE9">
-            <wp:extent cx="4658961" cy="3752303"/>
-            <wp:effectExtent l="0" t="0" r="8890" b="635"/>
-            <wp:docPr id="35" name="Рисунок 35"/>
+          <wp:inline distT="0" distB="0" distL="0" distR="0" wp14:anchorId="1628DA9E" wp14:editId="496109A1">
+            <wp:extent cx="2916621" cy="4270021"/>
+            <wp:effectExtent l="0" t="0" r="0" b="0"/>
+            <wp:docPr id="9" name="Рисунок 9"/>
             <wp:cNvGraphicFramePr>
               <a:graphicFrameLocks xmlns:a="http://schemas.openxmlformats.org/drawingml/2006/main" noChangeAspect="1"/>
             </wp:cNvGraphicFramePr>
@@ -10345,35 +10373,23 @@
               <a:graphicData uri="http://schemas.openxmlformats.org/drawingml/2006/picture">
                 <pic:pic xmlns:pic="http://schemas.openxmlformats.org/drawingml/2006/picture">
                   <pic:nvPicPr>
-                    <pic:cNvPr id="35" name="Рисунок 35"/>
-                    <pic:cNvPicPr>
-                      <a:picLocks noChangeAspect="1" noChangeArrowheads="1"/>
-                    </pic:cNvPicPr>
+                    <pic:cNvPr id="1" name=""/>
+                    <pic:cNvPicPr/>
                   </pic:nvPicPr>
                   <pic:blipFill>
-                    <a:blip r:embed="rId20">
-                      <a:extLst>
-                        <a:ext uri="{28A0092B-C50C-407E-A947-70E740481C1C}">
-                          <a14:useLocalDpi xmlns:a14="http://schemas.microsoft.com/office/drawing/2010/main" val="0"/>
-                        </a:ext>
-                      </a:extLst>
-                    </a:blip>
+                    <a:blip r:embed="rId20"/>
                     <a:stretch>
                       <a:fillRect/>
                     </a:stretch>
                   </pic:blipFill>
-                  <pic:spPr bwMode="auto">
+                  <pic:spPr>
                     <a:xfrm>
                       <a:off x="0" y="0"/>
-                      <a:ext cx="4658961" cy="3752303"/>
+                      <a:ext cx="2937656" cy="4300817"/>
                     </a:xfrm>
                     <a:prstGeom prst="rect">
                       <a:avLst/>
                     </a:prstGeom>
-                    <a:noFill/>
-                    <a:ln>
-                      <a:noFill/>
-                    </a:ln>
                   </pic:spPr>
                 </pic:pic>
               </a:graphicData>
@@ -10438,7 +10454,7 @@
           <w:lang w:val="ru-RU"/>
         </w:rPr>
       </w:pPr>
-      <w:bookmarkStart w:id="52" w:name="_Toc161237269"/>
+      <w:bookmarkStart w:id="52" w:name="_Toc161260287"/>
       <w:r>
         <w:rPr>
           <w:lang w:val="ru-RU"/>
@@ -10469,6 +10485,7 @@
     </w:p>
     <w:p>
       <w:r>
+        <w:lastRenderedPageBreak/>
         <w:t>С</w:t>
       </w:r>
       <w:r>
@@ -10540,7 +10557,6 @@
         <w:pStyle w:val="41"/>
       </w:pPr>
       <w:r>
-        <w:lastRenderedPageBreak/>
         <w:t>Схематичный дизайн страницы регистрации представлен на</w:t>
       </w:r>
       <w:r>
@@ -10705,7 +10721,7 @@
           <w:numId w:val="1"/>
         </w:numPr>
       </w:pPr>
-      <w:bookmarkStart w:id="54" w:name="_Toc161237270"/>
+      <w:bookmarkStart w:id="54" w:name="_Toc161260288"/>
       <w:r>
         <w:lastRenderedPageBreak/>
         <w:t>Функциональные возможности приложения</w:t>
@@ -11972,7 +11988,7 @@
           <w:numId w:val="1"/>
         </w:numPr>
       </w:pPr>
-      <w:bookmarkStart w:id="59" w:name="_Toc161237271"/>
+      <w:bookmarkStart w:id="59" w:name="_Toc161260289"/>
       <w:r>
         <w:lastRenderedPageBreak/>
         <w:t>Контент и наполнение приложения</w:t>
@@ -12021,7 +12037,7 @@
       </w:pPr>
       <w:bookmarkStart w:id="60" w:name="_Ref160302298"/>
       <w:bookmarkStart w:id="61" w:name="_Ref160302338"/>
-      <w:bookmarkStart w:id="62" w:name="_Toc161237272"/>
+      <w:bookmarkStart w:id="62" w:name="_Toc161260290"/>
       <w:r>
         <w:lastRenderedPageBreak/>
         <w:t>Источники разработки</w:t>
@@ -12107,7 +12123,7 @@
           <w:numId w:val="1"/>
         </w:numPr>
       </w:pPr>
-      <w:bookmarkStart w:id="63" w:name="_Toc161237273"/>
+      <w:bookmarkStart w:id="63" w:name="_Toc161260291"/>
       <w:r>
         <w:lastRenderedPageBreak/>
         <w:t>Порядок контроля и приемки работ</w:t>
@@ -12189,7 +12205,7 @@
       <w:pPr>
         <w:pStyle w:val="ad"/>
       </w:pPr>
-      <w:bookmarkStart w:id="64" w:name="_Toc161237274"/>
+      <w:bookmarkStart w:id="64" w:name="_Toc161260292"/>
       <w:r>
         <w:lastRenderedPageBreak/>
         <w:t>Приложени</w:t>

</xml_diff>